<commit_message>
Added a style for to-do notes (red italic)
</commit_message>
<xml_diff>
--- a/RMarkdownStyle.docx
+++ b/RMarkdownStyle.docx
@@ -166,6 +166,21 @@
     </w:p>
     <w:p>
       <w:pPr>
+        <w:pStyle w:val="Compact"/>
+      </w:pPr>
+    </w:p>
+    <w:p>
+      <w:pPr>
+        <w:pStyle w:val="Todo"/>
+      </w:pPr>
+      <w:bookmarkStart w:id="1" w:name="_GoBack"/>
+      <w:r>
+        <w:t>To-do notes in this format</w:t>
+      </w:r>
+    </w:p>
+    <w:bookmarkEnd w:id="1"/>
+    <w:p>
+      <w:pPr>
         <w:pStyle w:val="TableCaption"/>
       </w:pPr>
       <w:r>
@@ -343,6 +358,7 @@
               <w:pStyle w:val="Compact"/>
             </w:pPr>
             <w:r>
+              <w:lastRenderedPageBreak/>
               <w:t>Self-reported hypertensive in verbal interview</w:t>
             </w:r>
           </w:p>
@@ -410,7 +426,6 @@
               <w:pStyle w:val="Compact"/>
             </w:pPr>
             <w:r>
-              <w:lastRenderedPageBreak/>
               <w:t>Sum</w:t>
             </w:r>
           </w:p>
@@ -503,12 +518,10 @@
       <w:pPr>
         <w:pStyle w:val="TableCaption"/>
       </w:pPr>
-      <w:bookmarkStart w:id="1" w:name="_GoBack"/>
       <w:r>
         <w:t>Touchscreen self-reported diagnosed hypertensive vs measured hypertensive at baseline</w:t>
       </w:r>
     </w:p>
-    <w:bookmarkEnd w:id="1"/>
     <w:tbl>
       <w:tblPr>
         <w:tblStyle w:val="Table"/>
@@ -1298,6 +1311,7 @@
               <w:pStyle w:val="Compact"/>
             </w:pPr>
             <w:r>
+              <w:lastRenderedPageBreak/>
               <w:t>NA</w:t>
             </w:r>
           </w:p>
@@ -1428,7 +1442,6 @@
         <w:pStyle w:val="TableCaption"/>
       </w:pPr>
       <w:r>
-        <w:lastRenderedPageBreak/>
         <w:t>Verbal interview self-reported diagnosed hypertensive vs self-reported BP medication</w:t>
       </w:r>
     </w:p>
@@ -2546,6 +2559,7 @@
               <w:pStyle w:val="Compact"/>
             </w:pPr>
             <w:r>
+              <w:lastRenderedPageBreak/>
               <w:t>age</w:t>
             </w:r>
           </w:p>
@@ -2624,7 +2638,6 @@
         <w:pStyle w:val="TableCaption"/>
       </w:pPr>
       <w:r>
-        <w:lastRenderedPageBreak/>
         <w:t>Logistic regression of Diastolic BP against dementia status among those who did not say they were taking BP medication</w:t>
       </w:r>
     </w:p>
@@ -3534,6 +3547,7 @@
         <w:pStyle w:val="TableCaption"/>
       </w:pPr>
       <w:r>
+        <w:lastRenderedPageBreak/>
         <w:t>Logistic regression of Diastolic BP against dementia status, adjusted for age and gender</w:t>
       </w:r>
     </w:p>
@@ -3687,7 +3701,6 @@
               <w:pStyle w:val="Compact"/>
             </w:pPr>
             <w:r>
-              <w:lastRenderedPageBreak/>
               <w:t>age</w:t>
             </w:r>
           </w:p>
@@ -4597,6 +4610,7 @@
               <w:pStyle w:val="Compact"/>
             </w:pPr>
             <w:r>
+              <w:lastRenderedPageBreak/>
               <w:t>(Intercept)</w:t>
             </w:r>
           </w:p>
@@ -4675,7 +4689,6 @@
         <w:pStyle w:val="TableCaption"/>
       </w:pPr>
       <w:r>
-        <w:lastRenderedPageBreak/>
         <w:t>Logistic regression of Systolic BP against dementia status, adjusted for age and gender</w:t>
       </w:r>
     </w:p>
@@ -5667,6 +5680,7 @@
         <w:pStyle w:val="TableCaption"/>
       </w:pPr>
       <w:r>
+        <w:lastRenderedPageBreak/>
         <w:t>Logistic regression of Systolic BP against dementia status</w:t>
       </w:r>
     </w:p>
@@ -5738,7 +5752,6 @@
               <w:pStyle w:val="Compact"/>
             </w:pPr>
             <w:r>
-              <w:lastRenderedPageBreak/>
               <w:t>(Intercept)</w:t>
             </w:r>
           </w:p>
@@ -6730,6 +6743,7 @@
               <w:pStyle w:val="Compact"/>
             </w:pPr>
             <w:r>
+              <w:lastRenderedPageBreak/>
               <w:t>age</w:t>
             </w:r>
           </w:p>
@@ -6809,7 +6823,6 @@
       </w:pPr>
       <w:bookmarkStart w:id="4" w:name="cox-regressions"/>
       <w:r>
-        <w:lastRenderedPageBreak/>
         <w:t>Cox regressions</w:t>
       </w:r>
       <w:bookmarkEnd w:id="4"/>
@@ -7725,6 +7738,7 @@
         <w:pStyle w:val="TableCaption"/>
       </w:pPr>
       <w:r>
+        <w:lastRenderedPageBreak/>
         <w:t>Cox regression of Diastolic BP against time to dementia, adjusted for age and gender</w:t>
       </w:r>
     </w:p>
@@ -7796,7 +7810,6 @@
               <w:pStyle w:val="Compact"/>
             </w:pPr>
             <w:r>
-              <w:lastRenderedPageBreak/>
               <w:t>DBP</w:t>
             </w:r>
           </w:p>
@@ -7997,7 +8010,7 @@
             <w:rFonts w:ascii="Calibri" w:hAnsi="Calibri"/>
             <w:noProof/>
           </w:rPr>
-          <w:t>4</w:t>
+          <w:t>9</w:t>
         </w:r>
         <w:r>
           <w:rPr>
@@ -8997,6 +9010,7 @@
   <w:style w:type="character" w:default="1" w:styleId="DefaultParagraphFont">
     <w:name w:val="Default Paragraph Font"/>
     <w:uiPriority w:val="1"/>
+    <w:semiHidden/>
     <w:unhideWhenUsed/>
   </w:style>
   <w:style w:type="table" w:default="1" w:styleId="TableNormal">
@@ -9651,6 +9665,29 @@
     <w:uiPriority w:val="99"/>
     <w:rsid w:val="00042104"/>
   </w:style>
+  <w:style w:type="paragraph" w:customStyle="1" w:styleId="Todo">
+    <w:name w:val="Todo"/>
+    <w:basedOn w:val="BodyText"/>
+    <w:link w:val="TodoChar"/>
+    <w:qFormat/>
+    <w:rsid w:val="00194424"/>
+    <w:rPr>
+      <w:i/>
+      <w:color w:val="FF0000"/>
+    </w:rPr>
+  </w:style>
+  <w:style w:type="character" w:customStyle="1" w:styleId="TodoChar">
+    <w:name w:val="Todo Char"/>
+    <w:basedOn w:val="BodyTextChar"/>
+    <w:link w:val="Todo"/>
+    <w:rsid w:val="00194424"/>
+    <w:rPr>
+      <w:rFonts w:ascii="Calibri" w:hAnsi="Calibri" w:cs="Calibri"/>
+      <w:i/>
+      <w:color w:val="FF0000"/>
+      <w:sz w:val="22"/>
+    </w:rPr>
+  </w:style>
 </w:styles>
 </file>
 

</xml_diff>

<commit_message>
Added Notes to R Markdown Style file
</commit_message>
<xml_diff>
--- a/RMarkdownStyle.docx
+++ b/RMarkdownStyle.docx
@@ -173,9 +173,26 @@
       <w:pPr>
         <w:pStyle w:val="Todo"/>
       </w:pPr>
+      <w:r>
+        <w:t>To-do notes in this format</w:t>
+      </w:r>
+    </w:p>
+    <w:p>
+      <w:pPr>
+        <w:pStyle w:val="Note"/>
+      </w:pPr>
       <w:bookmarkStart w:id="1" w:name="_GoBack"/>
       <w:r>
-        <w:t>To-do notes in this format</w:t>
+        <w:t>N</w:t>
+      </w:r>
+      <w:r>
+        <w:t>otes</w:t>
+      </w:r>
+      <w:r>
+        <w:t xml:space="preserve"> for general awareness</w:t>
+      </w:r>
+      <w:r>
+        <w:t xml:space="preserve"> in this format</w:t>
       </w:r>
     </w:p>
     <w:bookmarkEnd w:id="1"/>
@@ -291,6 +308,7 @@
               <w:pStyle w:val="Compact"/>
             </w:pPr>
             <w:r>
+              <w:lastRenderedPageBreak/>
               <w:t>Self-reported normotensive in verbal interview</w:t>
             </w:r>
           </w:p>
@@ -358,7 +376,6 @@
               <w:pStyle w:val="Compact"/>
             </w:pPr>
             <w:r>
-              <w:lastRenderedPageBreak/>
               <w:t>Self-reported hypertensive in verbal interview</w:t>
             </w:r>
           </w:p>
@@ -1244,6 +1261,7 @@
               <w:pStyle w:val="Compact"/>
             </w:pPr>
             <w:r>
+              <w:lastRenderedPageBreak/>
               <w:t>Self-reported BP medication</w:t>
             </w:r>
           </w:p>
@@ -1311,7 +1329,6 @@
               <w:pStyle w:val="Compact"/>
             </w:pPr>
             <w:r>
-              <w:lastRenderedPageBreak/>
               <w:t>NA</w:t>
             </w:r>
           </w:p>
@@ -2477,6 +2494,7 @@
               <w:pStyle w:val="Compact"/>
             </w:pPr>
             <w:r>
+              <w:lastRenderedPageBreak/>
               <w:t>(Intercept)</w:t>
             </w:r>
           </w:p>
@@ -2559,7 +2577,6 @@
               <w:pStyle w:val="Compact"/>
             </w:pPr>
             <w:r>
-              <w:lastRenderedPageBreak/>
               <w:t>age</w:t>
             </w:r>
           </w:p>
@@ -9688,6 +9705,28 @@
       <w:sz w:val="22"/>
     </w:rPr>
   </w:style>
+  <w:style w:type="paragraph" w:customStyle="1" w:styleId="Note">
+    <w:name w:val="Note"/>
+    <w:basedOn w:val="Todo"/>
+    <w:link w:val="NoteChar"/>
+    <w:qFormat/>
+    <w:rsid w:val="009C0768"/>
+    <w:rPr>
+      <w:color w:val="00B050"/>
+    </w:rPr>
+  </w:style>
+  <w:style w:type="character" w:customStyle="1" w:styleId="NoteChar">
+    <w:name w:val="Note Char"/>
+    <w:basedOn w:val="TodoChar"/>
+    <w:link w:val="Note"/>
+    <w:rsid w:val="009C0768"/>
+    <w:rPr>
+      <w:rFonts w:ascii="Calibri" w:hAnsi="Calibri" w:cs="Calibri"/>
+      <w:i/>
+      <w:color w:val="00B050"/>
+      <w:sz w:val="22"/>
+    </w:rPr>
+  </w:style>
 </w:styles>
 </file>
 

</xml_diff>

<commit_message>
Finished version HTNTables_JC_20200514.docx ready for meeting on 15th - table footnotes, moved variable name prettifier to JCfunctions
</commit_message>
<xml_diff>
--- a/RMarkdownStyle.docx
+++ b/RMarkdownStyle.docx
@@ -181,25 +181,16 @@
       <w:pPr>
         <w:pStyle w:val="Note"/>
       </w:pPr>
-      <w:bookmarkStart w:id="1" w:name="_GoBack"/>
       <w:r>
-        <w:t>N</w:t>
-      </w:r>
-      <w:r>
-        <w:t>otes</w:t>
-      </w:r>
-      <w:r>
-        <w:t xml:space="preserve"> for general awareness</w:t>
-      </w:r>
-      <w:r>
-        <w:t xml:space="preserve"> in this format</w:t>
+        <w:t>Notes for general awareness in this format</w:t>
       </w:r>
     </w:p>
-    <w:bookmarkEnd w:id="1"/>
     <w:p>
       <w:pPr>
         <w:pStyle w:val="TableCaption"/>
       </w:pPr>
+      <w:bookmarkStart w:id="1" w:name="_GoBack"/>
+      <w:bookmarkEnd w:id="1"/>
       <w:r>
         <w:t>Self-reported hypertension status in touchscreen questionnaire vs verbal interview</w:t>
       </w:r>
@@ -9218,11 +9209,15 @@
     <w:name w:val="caption"/>
     <w:basedOn w:val="Normal"/>
     <w:link w:val="CaptionChar"/>
+    <w:rsid w:val="001C1E30"/>
     <w:pPr>
       <w:spacing w:after="120"/>
     </w:pPr>
     <w:rPr>
+      <w:rFonts w:ascii="Calibri" w:hAnsi="Calibri"/>
       <w:i/>
+      <w:color w:val="244061" w:themeColor="accent1" w:themeShade="80"/>
+      <w:sz w:val="22"/>
     </w:rPr>
   </w:style>
   <w:style w:type="paragraph" w:customStyle="1" w:styleId="TableCaption">
@@ -9234,9 +9229,7 @@
       <w:spacing w:before="240"/>
     </w:pPr>
     <w:rPr>
-      <w:rFonts w:ascii="Calibri" w:hAnsi="Calibri" w:cs="Calibri"/>
-      <w:color w:val="244061" w:themeColor="accent1" w:themeShade="80"/>
-      <w:sz w:val="22"/>
+      <w:rFonts w:cs="Calibri"/>
     </w:rPr>
   </w:style>
   <w:style w:type="paragraph" w:customStyle="1" w:styleId="ImageCaption">
@@ -9258,6 +9251,13 @@
     <w:name w:val="Caption Char"/>
     <w:basedOn w:val="DefaultParagraphFont"/>
     <w:link w:val="Caption"/>
+    <w:rsid w:val="001C1E30"/>
+    <w:rPr>
+      <w:rFonts w:ascii="Calibri" w:hAnsi="Calibri"/>
+      <w:i/>
+      <w:color w:val="244061" w:themeColor="accent1" w:themeShade="80"/>
+      <w:sz w:val="22"/>
+    </w:rPr>
   </w:style>
   <w:style w:type="character" w:customStyle="1" w:styleId="VerbatimChar">
     <w:name w:val="Verbatim Char"/>
@@ -9265,6 +9265,8 @@
     <w:link w:val="SourceCode"/>
     <w:rPr>
       <w:rFonts w:ascii="Consolas" w:hAnsi="Consolas"/>
+      <w:i/>
+      <w:color w:val="244061" w:themeColor="accent1" w:themeShade="80"/>
       <w:sz w:val="22"/>
     </w:rPr>
   </w:style>
@@ -9272,6 +9274,10 @@
     <w:name w:val="footnote reference"/>
     <w:basedOn w:val="CaptionChar"/>
     <w:rPr>
+      <w:rFonts w:ascii="Calibri" w:hAnsi="Calibri"/>
+      <w:i/>
+      <w:color w:val="244061" w:themeColor="accent1" w:themeShade="80"/>
+      <w:sz w:val="22"/>
       <w:vertAlign w:val="superscript"/>
     </w:rPr>
   </w:style>
@@ -9279,7 +9285,10 @@
     <w:name w:val="Hyperlink"/>
     <w:basedOn w:val="CaptionChar"/>
     <w:rPr>
+      <w:rFonts w:ascii="Calibri" w:hAnsi="Calibri"/>
+      <w:i/>
       <w:color w:val="4F81BD" w:themeColor="accent1"/>
+      <w:sz w:val="22"/>
     </w:rPr>
   </w:style>
   <w:style w:type="paragraph" w:styleId="TOCHeading">
@@ -9315,6 +9324,7 @@
     <w:rPr>
       <w:rFonts w:ascii="Consolas" w:hAnsi="Consolas"/>
       <w:b/>
+      <w:i/>
       <w:color w:val="204A87"/>
       <w:sz w:val="22"/>
       <w:shd w:val="clear" w:color="auto" w:fill="F8F8F8"/>
@@ -9325,6 +9335,7 @@
     <w:basedOn w:val="VerbatimChar"/>
     <w:rPr>
       <w:rFonts w:ascii="Consolas" w:hAnsi="Consolas"/>
+      <w:i/>
       <w:color w:val="204A87"/>
       <w:sz w:val="22"/>
       <w:shd w:val="clear" w:color="auto" w:fill="F8F8F8"/>
@@ -9335,6 +9346,7 @@
     <w:basedOn w:val="VerbatimChar"/>
     <w:rPr>
       <w:rFonts w:ascii="Consolas" w:hAnsi="Consolas"/>
+      <w:i/>
       <w:color w:val="0000CF"/>
       <w:sz w:val="22"/>
       <w:shd w:val="clear" w:color="auto" w:fill="F8F8F8"/>
@@ -9345,6 +9357,7 @@
     <w:basedOn w:val="VerbatimChar"/>
     <w:rPr>
       <w:rFonts w:ascii="Consolas" w:hAnsi="Consolas"/>
+      <w:i/>
       <w:color w:val="0000CF"/>
       <w:sz w:val="22"/>
       <w:shd w:val="clear" w:color="auto" w:fill="F8F8F8"/>
@@ -9355,6 +9368,7 @@
     <w:basedOn w:val="VerbatimChar"/>
     <w:rPr>
       <w:rFonts w:ascii="Consolas" w:hAnsi="Consolas"/>
+      <w:i/>
       <w:color w:val="0000CF"/>
       <w:sz w:val="22"/>
       <w:shd w:val="clear" w:color="auto" w:fill="F8F8F8"/>
@@ -9365,6 +9379,7 @@
     <w:basedOn w:val="VerbatimChar"/>
     <w:rPr>
       <w:rFonts w:ascii="Consolas" w:hAnsi="Consolas"/>
+      <w:i/>
       <w:color w:val="000000"/>
       <w:sz w:val="22"/>
       <w:shd w:val="clear" w:color="auto" w:fill="F8F8F8"/>
@@ -9375,6 +9390,7 @@
     <w:basedOn w:val="VerbatimChar"/>
     <w:rPr>
       <w:rFonts w:ascii="Consolas" w:hAnsi="Consolas"/>
+      <w:i/>
       <w:color w:val="4E9A06"/>
       <w:sz w:val="22"/>
       <w:shd w:val="clear" w:color="auto" w:fill="F8F8F8"/>
@@ -9385,6 +9401,7 @@
     <w:basedOn w:val="VerbatimChar"/>
     <w:rPr>
       <w:rFonts w:ascii="Consolas" w:hAnsi="Consolas"/>
+      <w:i/>
       <w:color w:val="000000"/>
       <w:sz w:val="22"/>
       <w:shd w:val="clear" w:color="auto" w:fill="F8F8F8"/>
@@ -9395,6 +9412,7 @@
     <w:basedOn w:val="VerbatimChar"/>
     <w:rPr>
       <w:rFonts w:ascii="Consolas" w:hAnsi="Consolas"/>
+      <w:i/>
       <w:color w:val="4E9A06"/>
       <w:sz w:val="22"/>
       <w:shd w:val="clear" w:color="auto" w:fill="F8F8F8"/>
@@ -9405,6 +9423,7 @@
     <w:basedOn w:val="VerbatimChar"/>
     <w:rPr>
       <w:rFonts w:ascii="Consolas" w:hAnsi="Consolas"/>
+      <w:i/>
       <w:color w:val="4E9A06"/>
       <w:sz w:val="22"/>
       <w:shd w:val="clear" w:color="auto" w:fill="F8F8F8"/>
@@ -9415,6 +9434,7 @@
     <w:basedOn w:val="VerbatimChar"/>
     <w:rPr>
       <w:rFonts w:ascii="Consolas" w:hAnsi="Consolas"/>
+      <w:i/>
       <w:color w:val="4E9A06"/>
       <w:sz w:val="22"/>
       <w:shd w:val="clear" w:color="auto" w:fill="F8F8F8"/>
@@ -9425,6 +9445,8 @@
     <w:basedOn w:val="VerbatimChar"/>
     <w:rPr>
       <w:rFonts w:ascii="Consolas" w:hAnsi="Consolas"/>
+      <w:i/>
+      <w:color w:val="244061" w:themeColor="accent1" w:themeShade="80"/>
       <w:sz w:val="22"/>
       <w:shd w:val="clear" w:color="auto" w:fill="F8F8F8"/>
     </w:rPr>
@@ -9434,7 +9456,7 @@
     <w:basedOn w:val="VerbatimChar"/>
     <w:rPr>
       <w:rFonts w:ascii="Consolas" w:hAnsi="Consolas"/>
-      <w:i/>
+      <w:i w:val="0"/>
       <w:color w:val="8F5902"/>
       <w:sz w:val="22"/>
       <w:shd w:val="clear" w:color="auto" w:fill="F8F8F8"/>
@@ -9446,7 +9468,7 @@
     <w:rPr>
       <w:rFonts w:ascii="Consolas" w:hAnsi="Consolas"/>
       <w:b/>
-      <w:i/>
+      <w:i w:val="0"/>
       <w:color w:val="8F5902"/>
       <w:sz w:val="22"/>
       <w:shd w:val="clear" w:color="auto" w:fill="F8F8F8"/>
@@ -9458,7 +9480,7 @@
     <w:rPr>
       <w:rFonts w:ascii="Consolas" w:hAnsi="Consolas"/>
       <w:b/>
-      <w:i/>
+      <w:i w:val="0"/>
       <w:color w:val="8F5902"/>
       <w:sz w:val="22"/>
       <w:shd w:val="clear" w:color="auto" w:fill="F8F8F8"/>
@@ -9470,7 +9492,7 @@
     <w:rPr>
       <w:rFonts w:ascii="Consolas" w:hAnsi="Consolas"/>
       <w:b/>
-      <w:i/>
+      <w:i w:val="0"/>
       <w:color w:val="8F5902"/>
       <w:sz w:val="22"/>
       <w:shd w:val="clear" w:color="auto" w:fill="F8F8F8"/>
@@ -9481,6 +9503,7 @@
     <w:basedOn w:val="VerbatimChar"/>
     <w:rPr>
       <w:rFonts w:ascii="Consolas" w:hAnsi="Consolas"/>
+      <w:i/>
       <w:color w:val="8F5902"/>
       <w:sz w:val="22"/>
       <w:shd w:val="clear" w:color="auto" w:fill="F8F8F8"/>
@@ -9491,6 +9514,7 @@
     <w:basedOn w:val="VerbatimChar"/>
     <w:rPr>
       <w:rFonts w:ascii="Consolas" w:hAnsi="Consolas"/>
+      <w:i/>
       <w:color w:val="000000"/>
       <w:sz w:val="22"/>
       <w:shd w:val="clear" w:color="auto" w:fill="F8F8F8"/>
@@ -9501,6 +9525,7 @@
     <w:basedOn w:val="VerbatimChar"/>
     <w:rPr>
       <w:rFonts w:ascii="Consolas" w:hAnsi="Consolas"/>
+      <w:i/>
       <w:color w:val="000000"/>
       <w:sz w:val="22"/>
       <w:shd w:val="clear" w:color="auto" w:fill="F8F8F8"/>
@@ -9512,6 +9537,7 @@
     <w:rPr>
       <w:rFonts w:ascii="Consolas" w:hAnsi="Consolas"/>
       <w:b/>
+      <w:i/>
       <w:color w:val="204A87"/>
       <w:sz w:val="22"/>
       <w:shd w:val="clear" w:color="auto" w:fill="F8F8F8"/>
@@ -9523,6 +9549,7 @@
     <w:rPr>
       <w:rFonts w:ascii="Consolas" w:hAnsi="Consolas"/>
       <w:b/>
+      <w:i/>
       <w:color w:val="CE5C00"/>
       <w:sz w:val="22"/>
       <w:shd w:val="clear" w:color="auto" w:fill="F8F8F8"/>
@@ -9533,6 +9560,8 @@
     <w:basedOn w:val="VerbatimChar"/>
     <w:rPr>
       <w:rFonts w:ascii="Consolas" w:hAnsi="Consolas"/>
+      <w:i/>
+      <w:color w:val="244061" w:themeColor="accent1" w:themeShade="80"/>
       <w:sz w:val="22"/>
       <w:shd w:val="clear" w:color="auto" w:fill="F8F8F8"/>
     </w:rPr>
@@ -9542,6 +9571,8 @@
     <w:basedOn w:val="VerbatimChar"/>
     <w:rPr>
       <w:rFonts w:ascii="Consolas" w:hAnsi="Consolas"/>
+      <w:i/>
+      <w:color w:val="244061" w:themeColor="accent1" w:themeShade="80"/>
       <w:sz w:val="22"/>
       <w:shd w:val="clear" w:color="auto" w:fill="F8F8F8"/>
     </w:rPr>
@@ -9551,7 +9582,7 @@
     <w:basedOn w:val="VerbatimChar"/>
     <w:rPr>
       <w:rFonts w:ascii="Consolas" w:hAnsi="Consolas"/>
-      <w:i/>
+      <w:i w:val="0"/>
       <w:color w:val="8F5902"/>
       <w:sz w:val="22"/>
       <w:shd w:val="clear" w:color="auto" w:fill="F8F8F8"/>
@@ -9562,6 +9593,7 @@
     <w:basedOn w:val="VerbatimChar"/>
     <w:rPr>
       <w:rFonts w:ascii="Consolas" w:hAnsi="Consolas"/>
+      <w:i/>
       <w:color w:val="C4A000"/>
       <w:sz w:val="22"/>
       <w:shd w:val="clear" w:color="auto" w:fill="F8F8F8"/>
@@ -9572,6 +9604,8 @@
     <w:basedOn w:val="VerbatimChar"/>
     <w:rPr>
       <w:rFonts w:ascii="Consolas" w:hAnsi="Consolas"/>
+      <w:i/>
+      <w:color w:val="244061" w:themeColor="accent1" w:themeShade="80"/>
       <w:sz w:val="22"/>
       <w:shd w:val="clear" w:color="auto" w:fill="F8F8F8"/>
     </w:rPr>
@@ -9582,7 +9616,7 @@
     <w:rPr>
       <w:rFonts w:ascii="Consolas" w:hAnsi="Consolas"/>
       <w:b/>
-      <w:i/>
+      <w:i w:val="0"/>
       <w:color w:val="8F5902"/>
       <w:sz w:val="22"/>
       <w:shd w:val="clear" w:color="auto" w:fill="F8F8F8"/>
@@ -9594,7 +9628,7 @@
     <w:rPr>
       <w:rFonts w:ascii="Consolas" w:hAnsi="Consolas"/>
       <w:b/>
-      <w:i/>
+      <w:i w:val="0"/>
       <w:color w:val="8F5902"/>
       <w:sz w:val="22"/>
       <w:shd w:val="clear" w:color="auto" w:fill="F8F8F8"/>
@@ -9605,6 +9639,7 @@
     <w:basedOn w:val="VerbatimChar"/>
     <w:rPr>
       <w:rFonts w:ascii="Consolas" w:hAnsi="Consolas"/>
+      <w:i/>
       <w:color w:val="EF2929"/>
       <w:sz w:val="22"/>
       <w:shd w:val="clear" w:color="auto" w:fill="F8F8F8"/>
@@ -9616,6 +9651,7 @@
     <w:rPr>
       <w:rFonts w:ascii="Consolas" w:hAnsi="Consolas"/>
       <w:b/>
+      <w:i/>
       <w:color w:val="A40000"/>
       <w:sz w:val="22"/>
       <w:shd w:val="clear" w:color="auto" w:fill="F8F8F8"/>
@@ -9626,6 +9662,8 @@
     <w:basedOn w:val="VerbatimChar"/>
     <w:rPr>
       <w:rFonts w:ascii="Consolas" w:hAnsi="Consolas"/>
+      <w:i/>
+      <w:color w:val="244061" w:themeColor="accent1" w:themeShade="80"/>
       <w:sz w:val="22"/>
       <w:shd w:val="clear" w:color="auto" w:fill="F8F8F8"/>
     </w:rPr>
@@ -9725,6 +9763,27 @@
       <w:i/>
       <w:color w:val="00B050"/>
       <w:sz w:val="22"/>
+    </w:rPr>
+  </w:style>
+  <w:style w:type="paragraph" w:customStyle="1" w:styleId="MarkdownCaption">
+    <w:name w:val="MarkdownCaption"/>
+    <w:basedOn w:val="BodyText"/>
+    <w:link w:val="MarkdownCaptionChar"/>
+    <w:rsid w:val="001C1E30"/>
+    <w:rPr>
+      <w:i/>
+      <w:sz w:val="20"/>
+    </w:rPr>
+  </w:style>
+  <w:style w:type="character" w:customStyle="1" w:styleId="MarkdownCaptionChar">
+    <w:name w:val="MarkdownCaption Char"/>
+    <w:basedOn w:val="BodyTextChar"/>
+    <w:link w:val="MarkdownCaption"/>
+    <w:rsid w:val="001C1E30"/>
+    <w:rPr>
+      <w:rFonts w:ascii="Calibri" w:hAnsi="Calibri" w:cs="Calibri"/>
+      <w:i/>
+      <w:sz w:val="20"/>
     </w:rPr>
   </w:style>
 </w:styles>

</xml_diff>